<commit_message>
Rough Draft, needs some debugging tomorrow
</commit_message>
<xml_diff>
--- a/scholarship-essays/Statement of Purpose.docx
+++ b/scholarship-essays/Statement of Purpose.docx
@@ -72,7 +72,41 @@
           <w:sz w:val="24"/>
           <w:szCs w:val="24"/>
         </w:rPr>
-        <w:t xml:space="preserve"> minuscule accomplishment, especially when the only careers you know of are the ones you see on television. My mother never made it to a four-year university due to raising my sisters and me at a young age alone when my father was deported. So once I began as a first-generation college student</w:t>
+        <w:t xml:space="preserve"> minuscule accomplishment, especially when the only careers you know of are the ones you see on television. My mother never made it to a four-year university due to raising my sisters and me at a young age alone </w:t>
+      </w:r>
+      <w:r>
+        <w:rPr>
+          <w:rFonts w:ascii="Times New Roman" w:hAnsi="Times New Roman" w:cs="Times New Roman"/>
+          <w:sz w:val="24"/>
+          <w:szCs w:val="24"/>
+        </w:rPr>
+        <w:t>without my father.</w:t>
+      </w:r>
+      <w:r>
+        <w:rPr>
+          <w:rFonts w:ascii="Times New Roman" w:hAnsi="Times New Roman" w:cs="Times New Roman"/>
+          <w:sz w:val="24"/>
+          <w:szCs w:val="24"/>
+        </w:rPr>
+        <w:t xml:space="preserve"> </w:t>
+      </w:r>
+      <w:proofErr w:type="gramStart"/>
+      <w:r>
+        <w:rPr>
+          <w:rFonts w:ascii="Times New Roman" w:hAnsi="Times New Roman" w:cs="Times New Roman"/>
+          <w:sz w:val="24"/>
+          <w:szCs w:val="24"/>
+        </w:rPr>
+        <w:t>So</w:t>
+      </w:r>
+      <w:proofErr w:type="gramEnd"/>
+      <w:r>
+        <w:rPr>
+          <w:rFonts w:ascii="Times New Roman" w:hAnsi="Times New Roman" w:cs="Times New Roman"/>
+          <w:sz w:val="24"/>
+          <w:szCs w:val="24"/>
+        </w:rPr>
+        <w:t xml:space="preserve"> once I began as a first-generation college student</w:t>
       </w:r>
       <w:r>
         <w:rPr>
@@ -881,7 +915,25 @@
           <w:sz w:val="24"/>
           <w:szCs w:val="24"/>
         </w:rPr>
-        <w:t xml:space="preserve">. I know I will be faced with crippling realizations during our program and I will approach every aspect with open ears and respect. </w:t>
+        <w:t xml:space="preserve">. I know I will be faced with crippling realizations during our </w:t>
+      </w:r>
+      <w:proofErr w:type="gramStart"/>
+      <w:r>
+        <w:rPr>
+          <w:rFonts w:ascii="Times New Roman" w:hAnsi="Times New Roman" w:cs="Times New Roman"/>
+          <w:sz w:val="24"/>
+          <w:szCs w:val="24"/>
+        </w:rPr>
+        <w:t>program</w:t>
+      </w:r>
+      <w:proofErr w:type="gramEnd"/>
+      <w:r>
+        <w:rPr>
+          <w:rFonts w:ascii="Times New Roman" w:hAnsi="Times New Roman" w:cs="Times New Roman"/>
+          <w:sz w:val="24"/>
+          <w:szCs w:val="24"/>
+        </w:rPr>
+        <w:t xml:space="preserve"> and I will approach every aspect with open ears and respect. </w:t>
       </w:r>
     </w:p>
     <w:p>
@@ -991,7 +1043,43 @@
           <w:sz w:val="24"/>
           <w:szCs w:val="24"/>
         </w:rPr>
-        <w:t xml:space="preserve">The intersectionality of technology and society is a huge interest of mine, which also attracted me to this Philosophy critical thinking program. Social science and humanities complement each other due to both seeking to understand human experience and behavior. I view this course as a once and a lifetime opportunity to indulge myself in the culture of Southeastern Asia. The Bali program explores three villages, Ubud, Sanur, and Amed, and will be rich in cultural immersion. The </w:t>
+        <w:t xml:space="preserve">The intersectionality of technology and society is a huge interest of mine, which also attracted me to this Philosophy critical thinking program. Social science and humanities complement each other due to both seeking to understand human experience and behavior. I view this course as a once and a lifetime opportunity to indulge myself in the culture of Southeastern Asia. The Bali program explores three villages, </w:t>
+      </w:r>
+      <w:proofErr w:type="spellStart"/>
+      <w:r>
+        <w:rPr>
+          <w:rFonts w:ascii="Times New Roman" w:hAnsi="Times New Roman" w:cs="Times New Roman"/>
+          <w:sz w:val="24"/>
+          <w:szCs w:val="24"/>
+        </w:rPr>
+        <w:t>Ubud</w:t>
+      </w:r>
+      <w:proofErr w:type="spellEnd"/>
+      <w:r>
+        <w:rPr>
+          <w:rFonts w:ascii="Times New Roman" w:hAnsi="Times New Roman" w:cs="Times New Roman"/>
+          <w:sz w:val="24"/>
+          <w:szCs w:val="24"/>
+        </w:rPr>
+        <w:t xml:space="preserve">, Sanur, and </w:t>
+      </w:r>
+      <w:proofErr w:type="spellStart"/>
+      <w:r>
+        <w:rPr>
+          <w:rFonts w:ascii="Times New Roman" w:hAnsi="Times New Roman" w:cs="Times New Roman"/>
+          <w:sz w:val="24"/>
+          <w:szCs w:val="24"/>
+        </w:rPr>
+        <w:t>Amed</w:t>
+      </w:r>
+      <w:proofErr w:type="spellEnd"/>
+      <w:r>
+        <w:rPr>
+          <w:rFonts w:ascii="Times New Roman" w:hAnsi="Times New Roman" w:cs="Times New Roman"/>
+          <w:sz w:val="24"/>
+          <w:szCs w:val="24"/>
+        </w:rPr>
+        <w:t xml:space="preserve">, and will be rich in cultural immersion. The </w:t>
       </w:r>
       <w:r>
         <w:rPr>
@@ -1007,7 +1095,25 @@
           <w:sz w:val="24"/>
           <w:szCs w:val="24"/>
         </w:rPr>
-        <w:t xml:space="preserve"> begins in Ubud a thriving village considered the cultural capital where I’ll stay at the Madras Homestay a traditional Balinese housing compound. While staying with the host family I hope to learn about their experiences, </w:t>
+        <w:t xml:space="preserve"> begins in </w:t>
+      </w:r>
+      <w:proofErr w:type="spellStart"/>
+      <w:r>
+        <w:rPr>
+          <w:rFonts w:ascii="Times New Roman" w:hAnsi="Times New Roman" w:cs="Times New Roman"/>
+          <w:sz w:val="24"/>
+          <w:szCs w:val="24"/>
+        </w:rPr>
+        <w:t>Ubud</w:t>
+      </w:r>
+      <w:proofErr w:type="spellEnd"/>
+      <w:r>
+        <w:rPr>
+          <w:rFonts w:ascii="Times New Roman" w:hAnsi="Times New Roman" w:cs="Times New Roman"/>
+          <w:sz w:val="24"/>
+          <w:szCs w:val="24"/>
+        </w:rPr>
+        <w:t xml:space="preserve"> a thriving village considered the cultural capital where I’ll stay at the Madras Homestay a traditional Balinese housing compound. While staying with the host family I hope to learn about their experiences, </w:t>
       </w:r>
       <w:r>
         <w:rPr>
@@ -1039,7 +1145,25 @@
           <w:sz w:val="24"/>
           <w:szCs w:val="24"/>
         </w:rPr>
-        <w:t xml:space="preserve"> the Kopernik organization that assists low-income communities with affordable </w:t>
+        <w:t xml:space="preserve"> the </w:t>
+      </w:r>
+      <w:proofErr w:type="spellStart"/>
+      <w:r>
+        <w:rPr>
+          <w:rFonts w:ascii="Times New Roman" w:hAnsi="Times New Roman" w:cs="Times New Roman"/>
+          <w:sz w:val="24"/>
+          <w:szCs w:val="24"/>
+        </w:rPr>
+        <w:t>Kopernik</w:t>
+      </w:r>
+      <w:proofErr w:type="spellEnd"/>
+      <w:r>
+        <w:rPr>
+          <w:rFonts w:ascii="Times New Roman" w:hAnsi="Times New Roman" w:cs="Times New Roman"/>
+          <w:sz w:val="24"/>
+          <w:szCs w:val="24"/>
+        </w:rPr>
+        <w:t xml:space="preserve"> organization that assists low-income communities with affordable </w:t>
       </w:r>
       <w:r>
         <w:rPr>
@@ -1275,7 +1399,25 @@
           <w:sz w:val="24"/>
           <w:szCs w:val="24"/>
         </w:rPr>
-        <w:t xml:space="preserve"> not stop at a typical college journey, but instead began at the moment I embraced this study abroad program</w:t>
+        <w:t xml:space="preserve"> not stop at a typical college journey, but instead began </w:t>
+      </w:r>
+      <w:proofErr w:type="gramStart"/>
+      <w:r>
+        <w:rPr>
+          <w:rFonts w:ascii="Times New Roman" w:hAnsi="Times New Roman" w:cs="Times New Roman"/>
+          <w:sz w:val="24"/>
+          <w:szCs w:val="24"/>
+        </w:rPr>
+        <w:t>at the moment</w:t>
+      </w:r>
+      <w:proofErr w:type="gramEnd"/>
+      <w:r>
+        <w:rPr>
+          <w:rFonts w:ascii="Times New Roman" w:hAnsi="Times New Roman" w:cs="Times New Roman"/>
+          <w:sz w:val="24"/>
+          <w:szCs w:val="24"/>
+        </w:rPr>
+        <w:t xml:space="preserve"> I embraced this study abroad program</w:t>
       </w:r>
       <w:r>
         <w:rPr>

</xml_diff>